<commit_message>
fertiges word dokument zu BS P3
</commit_message>
<xml_diff>
--- a/BS/Praktikum 3/Aufgaben.docx
+++ b/BS/Praktikum 3/Aufgaben.docx
@@ -25,13 +25,19 @@
         <w:t>1. a)</w:t>
       </w:r>
       <w:r>
-        <w:t xml:space="preserve"> Beim mehrfach schicken wird einfach der Handler mehrmals aufgerufen und gibt in unserem Fall die entsprechende Signal-nummer (hier 14) aus, solange der Prozess dabei nicht abgebrochen (</w:t>
-      </w:r>
-      <w:r>
-        <w:t>SIGKILL</w:t>
-      </w:r>
-      <w:r>
-        <w:t>) wird.</w:t>
+        <w:t xml:space="preserve"> Beim mehrfach </w:t>
+      </w:r>
+      <w:r>
+        <w:t>S</w:t>
+      </w:r>
+      <w:r>
+        <w:t>chicken wird einfach der Handler mehrmals aufgerufen und gibt in unserem Fall die entsprechende Signal-nummer (hier 14) aus, solange der Prozess dabei nicht abgebrochen</w:t>
+      </w:r>
+      <w:r>
+        <w:t xml:space="preserve"> </w:t>
+      </w:r>
+      <w:r>
+        <w:t>wird.</w:t>
       </w:r>
     </w:p>
     <w:p>
@@ -160,7 +166,21 @@
         <w:t>.</w:t>
       </w:r>
       <w:r>
-        <w:t xml:space="preserve"> Es gibt keinen Standard-Dämon, dem man über remote anweisen kann, lokal ein Signal zu senden.</w:t>
+        <w:t xml:space="preserve"> Es gibt keinen Standard-</w:t>
+      </w:r>
+      <w:proofErr w:type="spellStart"/>
+      <w:r>
+        <w:t>D</w:t>
+      </w:r>
+      <w:r>
+        <w:t>ae</w:t>
+      </w:r>
+      <w:r>
+        <w:t>mon</w:t>
+      </w:r>
+      <w:proofErr w:type="spellEnd"/>
+      <w:r>
+        <w:t>, dem man über remote anweisen kann, lokal ein Signal zu senden.</w:t>
       </w:r>
       <w:r>
         <w:t xml:space="preserve"> Wenn man sich selbst an dem Rechner authentifiziert, </w:t>
@@ -185,8 +205,6 @@
       <w:r>
         <w:t>Idee: Handler schreiben, der nichts macht.</w:t>
       </w:r>
-      <w:bookmarkStart w:id="0" w:name="_GoBack"/>
-      <w:bookmarkEnd w:id="0"/>
     </w:p>
     <w:p/>
     <w:p>
@@ -272,7 +290,7 @@
           <w:b/>
           <w:i/>
         </w:rPr>
-        <w:t xml:space="preserve">: </w:t>
+        <w:t xml:space="preserve">: 1. </w:t>
       </w:r>
       <w:r>
         <w:t>Ablauf Hardware Interrupts:</w:t>
@@ -287,13 +305,7 @@
         </w:numPr>
       </w:pPr>
       <w:r>
-        <w:t>Hardware signalisiert auf Hardware-Ebene (Signalleitung änder</w:t>
-      </w:r>
-      <w:r>
-        <w:t>t</w:t>
-      </w:r>
-      <w:r>
-        <w:t xml:space="preserve"> Spannung</w:t>
+        <w:t>Hardware signalisiert auf Hardware-Ebene (Signalleitung ändert Spannung</w:t>
       </w:r>
       <w:proofErr w:type="gramStart"/>
       <w:r>
@@ -313,13 +325,7 @@
         </w:numPr>
       </w:pPr>
       <w:r>
-        <w:t>CPU been</w:t>
-      </w:r>
-      <w:r>
-        <w:t>d</w:t>
-      </w:r>
-      <w:r>
-        <w:t>et Befehl den sie gerade bearbeitet</w:t>
+        <w:t>CPU beendet Befehl den sie gerade bearbeitet</w:t>
       </w:r>
     </w:p>
     <w:p>
@@ -445,10 +451,7 @@
       </w:r>
       <w:proofErr w:type="spellEnd"/>
       <w:r>
-        <w:t xml:space="preserve"> gesetz</w:t>
-      </w:r>
-      <w:r>
-        <w:t>t</w:t>
+        <w:t xml:space="preserve"> gesetzt</w:t>
       </w:r>
     </w:p>
     <w:p>
@@ -519,6 +522,679 @@
         <w:t>normalen Prozess fortsetzen</w:t>
       </w:r>
     </w:p>
+    <w:p>
+      <w:r>
+        <w:rPr>
+          <w:b/>
+        </w:rPr>
+        <w:t xml:space="preserve">2. </w:t>
+      </w:r>
+      <w:r>
+        <w:t>Der Interrupt-Vektor ist zusammengesetzt aus einem oberen und einem unteren Teil.</w:t>
+      </w:r>
+      <w:r>
+        <w:t xml:space="preserve"> Der obere Teil ist die Adre</w:t>
+      </w:r>
+      <w:r>
+        <w:t>sse</w:t>
+      </w:r>
+      <w:r>
+        <w:t xml:space="preserve"> der Interrupt-Handler-Tabelle und der untere Teil ist der Adressteil vom Peripherie-Gerät.</w:t>
+      </w:r>
+      <w:r>
+        <w:t xml:space="preserve"> Der untere Adressteil wird von der Hardware auf den Datenbus gelegt und von der CPU gelesen. Beide Teile zusammen ergeben die Interrupt-</w:t>
+      </w:r>
+      <w:proofErr w:type="spellStart"/>
+      <w:r>
+        <w:t>Hanlder</w:t>
+      </w:r>
+      <w:proofErr w:type="spellEnd"/>
+      <w:r>
+        <w:t>-Adresse.</w:t>
+      </w:r>
+      <w:r>
+        <w:t xml:space="preserve"> (siehe Folien Interrupt 9)</w:t>
+      </w:r>
+    </w:p>
+    <w:p/>
+    <w:p>
+      <w:r>
+        <w:rPr>
+          <w:b/>
+        </w:rPr>
+        <w:t xml:space="preserve">3. </w:t>
+      </w:r>
+      <w:r>
+        <w:t xml:space="preserve">Ein </w:t>
+      </w:r>
+      <w:proofErr w:type="spellStart"/>
+      <w:r>
+        <w:t>Flag</w:t>
+      </w:r>
+      <w:proofErr w:type="spellEnd"/>
+      <w:r>
+        <w:t xml:space="preserve"> wird im Interrupt-Register gesetzt, sobald ein Interrupt festgestellt wird. </w:t>
+      </w:r>
+      <w:r>
+        <w:t>Je nachdem wird ein Interrupt aktiviert oder deaktiviert</w:t>
+      </w:r>
+      <w:r>
+        <w:t>, also Interrupts zulässt oder sperrt.</w:t>
+      </w:r>
+    </w:p>
+    <w:p/>
+    <w:p>
+      <w:pPr>
+        <w:rPr>
+          <w:b/>
+          <w:i/>
+        </w:rPr>
+      </w:pPr>
+      <w:r>
+        <w:rPr>
+          <w:b/>
+          <w:i/>
+        </w:rPr>
+        <w:br w:type="page"/>
+      </w:r>
+    </w:p>
+    <w:p>
+      <w:pPr>
+        <w:rPr>
+          <w:b/>
+          <w:i/>
+        </w:rPr>
+      </w:pPr>
+      <w:r>
+        <w:rPr>
+          <w:b/>
+          <w:i/>
+        </w:rPr>
+        <w:lastRenderedPageBreak/>
+        <w:t>Nr. 3</w:t>
+      </w:r>
+    </w:p>
+    <w:p>
+      <w:r>
+        <w:rPr>
+          <w:b/>
+        </w:rPr>
+        <w:t xml:space="preserve">1. </w:t>
+      </w:r>
+      <w:r>
+        <w:t>Ausführreihenfolge ist gleich dem Skript.</w:t>
+      </w:r>
+    </w:p>
+    <w:p>
+      <w:pPr>
+        <w:rPr>
+          <w:b/>
+        </w:rPr>
+      </w:pPr>
+      <w:r>
+        <w:rPr>
+          <w:b/>
+        </w:rPr>
+        <w:t xml:space="preserve">2. </w:t>
+      </w:r>
+    </w:p>
+    <w:tbl>
+      <w:tblPr>
+        <w:tblStyle w:val="Tabellenraster"/>
+        <w:tblW w:w="8789" w:type="dxa"/>
+        <w:tblInd w:w="279" w:type="dxa"/>
+        <w:tblLook w:val="04A0" w:firstRow="1" w:lastRow="0" w:firstColumn="1" w:lastColumn="0" w:noHBand="0" w:noVBand="1"/>
+      </w:tblPr>
+      <w:tblGrid>
+        <w:gridCol w:w="2613"/>
+        <w:gridCol w:w="6176"/>
+      </w:tblGrid>
+      <w:tr>
+        <w:trPr>
+          <w:trHeight w:val="257"/>
+        </w:trPr>
+        <w:tc>
+          <w:tcPr>
+            <w:tcW w:w="2334" w:type="dxa"/>
+          </w:tcPr>
+          <w:p>
+            <w:proofErr w:type="spellStart"/>
+            <w:r>
+              <w:t>Create_</w:t>
+            </w:r>
+            <w:proofErr w:type="gramStart"/>
+            <w:r>
+              <w:t>process</w:t>
+            </w:r>
+            <w:proofErr w:type="spellEnd"/>
+            <w:r>
+              <w:t>(</w:t>
+            </w:r>
+            <w:proofErr w:type="gramEnd"/>
+            <w:r>
+              <w:t>)</w:t>
+            </w:r>
+          </w:p>
+        </w:tc>
+        <w:tc>
+          <w:tcPr>
+            <w:tcW w:w="6455" w:type="dxa"/>
+          </w:tcPr>
+          <w:p>
+            <w:r>
+              <w:t>Prozess erstellen</w:t>
+            </w:r>
+            <w:r>
+              <w:t>, i</w:t>
+            </w:r>
+            <w:r>
+              <w:t>n Prozessliste eintragen</w:t>
+            </w:r>
+          </w:p>
+          <w:p>
+            <w:pPr>
+              <w:pStyle w:val="Listenabsatz"/>
+              <w:numPr>
+                <w:ilvl w:val="0"/>
+                <w:numId w:val="3"/>
+              </w:numPr>
+            </w:pPr>
+            <w:r>
+              <w:t>Bekommt PID, Startzeit</w:t>
+            </w:r>
+          </w:p>
+          <w:p>
+            <w:pPr>
+              <w:pStyle w:val="Listenabsatz"/>
+              <w:numPr>
+                <w:ilvl w:val="0"/>
+                <w:numId w:val="3"/>
+              </w:numPr>
+            </w:pPr>
+            <w:r>
+              <w:t>Wird auf Ready gesetzt</w:t>
+            </w:r>
+          </w:p>
+          <w:p>
+            <w:pPr>
+              <w:pStyle w:val="Listenabsatz"/>
+              <w:numPr>
+                <w:ilvl w:val="0"/>
+                <w:numId w:val="3"/>
+              </w:numPr>
+            </w:pPr>
+            <w:proofErr w:type="spellStart"/>
+            <w:proofErr w:type="gramStart"/>
+            <w:r>
+              <w:t>behavior</w:t>
+            </w:r>
+            <w:proofErr w:type="spellEnd"/>
+            <w:r>
+              <w:t>[</w:t>
+            </w:r>
+            <w:proofErr w:type="gramEnd"/>
+            <w:r>
+              <w:t>0, 2, 4, …] sind CPU Zeiten</w:t>
+            </w:r>
+          </w:p>
+          <w:p>
+            <w:pPr>
+              <w:pStyle w:val="Listenabsatz"/>
+              <w:numPr>
+                <w:ilvl w:val="0"/>
+                <w:numId w:val="3"/>
+              </w:numPr>
+            </w:pPr>
+            <w:proofErr w:type="spellStart"/>
+            <w:proofErr w:type="gramStart"/>
+            <w:r>
+              <w:t>behavio</w:t>
+            </w:r>
+            <w:r>
+              <w:t>r</w:t>
+            </w:r>
+            <w:proofErr w:type="spellEnd"/>
+            <w:r>
+              <w:t>[</w:t>
+            </w:r>
+            <w:proofErr w:type="gramEnd"/>
+            <w:r>
+              <w:t>1, 3, 5, …] sind I/O Zeit</w:t>
+            </w:r>
+            <w:r>
+              <w:t>en</w:t>
+            </w:r>
+          </w:p>
+          <w:p>
+            <w:pPr>
+              <w:pStyle w:val="Listenabsatz"/>
+              <w:numPr>
+                <w:ilvl w:val="0"/>
+                <w:numId w:val="3"/>
+              </w:numPr>
+            </w:pPr>
+            <w:r>
+              <w:t xml:space="preserve">Wenn </w:t>
+            </w:r>
+            <w:proofErr w:type="spellStart"/>
+            <w:proofErr w:type="gramStart"/>
+            <w:r>
+              <w:t>behavior</w:t>
+            </w:r>
+            <w:proofErr w:type="spellEnd"/>
+            <w:r>
+              <w:t>[</w:t>
+            </w:r>
+            <w:proofErr w:type="gramEnd"/>
+            <w:r>
+              <w:t xml:space="preserve">0] </w:t>
+            </w:r>
+            <w:r>
+              <w:t>== 0</w:t>
+            </w:r>
+            <w:r>
+              <w:t xml:space="preserve"> </w:t>
+            </w:r>
+            <w:r>
+              <w:t>(entspricht keine</w:t>
+            </w:r>
+            <w:r>
+              <w:t>r</w:t>
+            </w:r>
+            <w:r>
+              <w:t xml:space="preserve"> CPU Zeit)</w:t>
+            </w:r>
+            <w:r>
+              <w:br/>
+            </w:r>
+            <w:r>
+              <w:t xml:space="preserve">dann </w:t>
+            </w:r>
+            <w:r>
+              <w:t xml:space="preserve">mit I/O beginnen und </w:t>
+            </w:r>
+            <w:proofErr w:type="spellStart"/>
+            <w:r>
+              <w:t>blocked</w:t>
+            </w:r>
+            <w:proofErr w:type="spellEnd"/>
+            <w:r>
+              <w:t xml:space="preserve"> setzen</w:t>
+            </w:r>
+          </w:p>
+          <w:p>
+            <w:pPr>
+              <w:pStyle w:val="Listenabsatz"/>
+              <w:numPr>
+                <w:ilvl w:val="0"/>
+                <w:numId w:val="3"/>
+              </w:numPr>
+            </w:pPr>
+            <w:r>
+              <w:t xml:space="preserve">An </w:t>
+            </w:r>
+            <w:proofErr w:type="spellStart"/>
+            <w:r>
+              <w:t>tasks</w:t>
+            </w:r>
+            <w:proofErr w:type="spellEnd"/>
+            <w:r>
+              <w:t xml:space="preserve"> anhängen</w:t>
+            </w:r>
+            <w:r>
+              <w:t xml:space="preserve"> (</w:t>
+            </w:r>
+            <w:proofErr w:type="spellStart"/>
+            <w:r>
+              <w:t>append</w:t>
+            </w:r>
+            <w:proofErr w:type="spellEnd"/>
+            <w:r>
+              <w:t>)</w:t>
+            </w:r>
+          </w:p>
+          <w:p>
+            <w:pPr>
+              <w:pStyle w:val="Listenabsatz"/>
+              <w:numPr>
+                <w:ilvl w:val="0"/>
+                <w:numId w:val="3"/>
+              </w:numPr>
+            </w:pPr>
+            <w:r>
+              <w:t xml:space="preserve">Am Ende: </w:t>
+            </w:r>
+            <w:proofErr w:type="spellStart"/>
+            <w:r>
+              <w:t>return</w:t>
+            </w:r>
+            <w:proofErr w:type="spellEnd"/>
+            <w:r>
+              <w:t xml:space="preserve"> PID</w:t>
+            </w:r>
+          </w:p>
+          <w:p/>
+        </w:tc>
+      </w:tr>
+      <w:tr>
+        <w:trPr>
+          <w:trHeight w:val="257"/>
+        </w:trPr>
+        <w:tc>
+          <w:tcPr>
+            <w:tcW w:w="2334" w:type="dxa"/>
+          </w:tcPr>
+          <w:p>
+            <w:proofErr w:type="spellStart"/>
+            <w:r>
+              <w:t>Run_</w:t>
+            </w:r>
+            <w:proofErr w:type="gramStart"/>
+            <w:r>
+              <w:t>current</w:t>
+            </w:r>
+            <w:proofErr w:type="spellEnd"/>
+            <w:r>
+              <w:t>(</w:t>
+            </w:r>
+            <w:proofErr w:type="gramEnd"/>
+            <w:r>
+              <w:t>)</w:t>
+            </w:r>
+          </w:p>
+        </w:tc>
+        <w:tc>
+          <w:tcPr>
+            <w:tcW w:w="6455" w:type="dxa"/>
+          </w:tcPr>
+          <w:p>
+            <w:r>
+              <w:t>Aktuellen Prozess eine Zeiteinheit rechnen lassen</w:t>
+            </w:r>
+          </w:p>
+          <w:p>
+            <w:pPr>
+              <w:pStyle w:val="Listenabsatz"/>
+              <w:numPr>
+                <w:ilvl w:val="0"/>
+                <w:numId w:val="3"/>
+              </w:numPr>
+            </w:pPr>
+            <w:r>
+              <w:t>Wenn noch nie gelaufen (</w:t>
+            </w:r>
+            <w:proofErr w:type="spellStart"/>
+            <w:r>
+              <w:t>firstruntime</w:t>
+            </w:r>
+            <w:proofErr w:type="spellEnd"/>
+            <w:r>
+              <w:t xml:space="preserve"> == -1):</w:t>
+            </w:r>
+            <w:r>
+              <w:br/>
+            </w:r>
+            <w:r>
+              <w:sym w:font="Wingdings" w:char="F0E0"/>
+            </w:r>
+            <w:r>
+              <w:t xml:space="preserve"> </w:t>
+            </w:r>
+            <w:proofErr w:type="spellStart"/>
+            <w:r>
+              <w:t>firstruntime</w:t>
+            </w:r>
+            <w:proofErr w:type="spellEnd"/>
+            <w:r>
+              <w:t xml:space="preserve"> setzen mit </w:t>
+            </w:r>
+            <w:proofErr w:type="spellStart"/>
+            <w:r>
+              <w:t>current</w:t>
+            </w:r>
+            <w:proofErr w:type="spellEnd"/>
+            <w:r>
+              <w:t xml:space="preserve"> &amp; </w:t>
+            </w:r>
+            <w:proofErr w:type="spellStart"/>
+            <w:r>
+              <w:t>cputime</w:t>
+            </w:r>
+            <w:proofErr w:type="spellEnd"/>
+          </w:p>
+          <w:p>
+            <w:pPr>
+              <w:pStyle w:val="Listenabsatz"/>
+              <w:numPr>
+                <w:ilvl w:val="0"/>
+                <w:numId w:val="3"/>
+              </w:numPr>
+            </w:pPr>
+            <w:r>
+              <w:t>Verbleibende Rechenzeit reduzieren (</w:t>
+            </w:r>
+            <w:proofErr w:type="spellStart"/>
+            <w:r>
+              <w:t>head_behavior</w:t>
+            </w:r>
+            <w:proofErr w:type="spellEnd"/>
+            <w:r>
+              <w:t>)</w:t>
+            </w:r>
+          </w:p>
+          <w:p>
+            <w:pPr>
+              <w:pStyle w:val="Listenabsatz"/>
+              <w:numPr>
+                <w:ilvl w:val="0"/>
+                <w:numId w:val="3"/>
+              </w:numPr>
+            </w:pPr>
+            <w:proofErr w:type="spellStart"/>
+            <w:r>
+              <w:t>c</w:t>
+            </w:r>
+            <w:r>
+              <w:t>putime</w:t>
+            </w:r>
+            <w:proofErr w:type="spellEnd"/>
+            <w:r>
+              <w:t xml:space="preserve"> erhöhen</w:t>
+            </w:r>
+          </w:p>
+          <w:p>
+            <w:pPr>
+              <w:pStyle w:val="Listenabsatz"/>
+              <w:numPr>
+                <w:ilvl w:val="0"/>
+                <w:numId w:val="3"/>
+              </w:numPr>
+            </w:pPr>
+            <w:r>
+              <w:t xml:space="preserve">wenn Prozess fertig ist oder blockiert, wird er aus der </w:t>
+            </w:r>
+            <w:proofErr w:type="spellStart"/>
+            <w:r>
+              <w:t>runqueue</w:t>
+            </w:r>
+            <w:proofErr w:type="spellEnd"/>
+            <w:r>
+              <w:t xml:space="preserve"> entfernt</w:t>
+            </w:r>
+          </w:p>
+          <w:p>
+            <w:pPr>
+              <w:pStyle w:val="Listenabsatz"/>
+              <w:numPr>
+                <w:ilvl w:val="0"/>
+                <w:numId w:val="3"/>
+              </w:numPr>
+            </w:pPr>
+            <w:r>
+              <w:t xml:space="preserve">wenn Prozess nicht fertig ist, wird er der </w:t>
+            </w:r>
+            <w:proofErr w:type="spellStart"/>
+            <w:r>
+              <w:t>blocked</w:t>
+            </w:r>
+            <w:proofErr w:type="spellEnd"/>
+            <w:r>
+              <w:t>-Liste hinzugefügt</w:t>
+            </w:r>
+          </w:p>
+        </w:tc>
+      </w:tr>
+      <w:tr>
+        <w:trPr>
+          <w:trHeight w:val="257"/>
+        </w:trPr>
+        <w:tc>
+          <w:tcPr>
+            <w:tcW w:w="2334" w:type="dxa"/>
+          </w:tcPr>
+          <w:p>
+            <w:proofErr w:type="spellStart"/>
+            <w:r>
+              <w:t>Update_blocked_</w:t>
+            </w:r>
+            <w:proofErr w:type="gramStart"/>
+            <w:r>
+              <w:t>process</w:t>
+            </w:r>
+            <w:proofErr w:type="spellEnd"/>
+            <w:r>
+              <w:t>(</w:t>
+            </w:r>
+            <w:proofErr w:type="gramEnd"/>
+            <w:r>
+              <w:t>)</w:t>
+            </w:r>
+          </w:p>
+        </w:tc>
+        <w:tc>
+          <w:tcPr>
+            <w:tcW w:w="6455" w:type="dxa"/>
+          </w:tcPr>
+          <w:p>
+            <w:r>
+              <w:t xml:space="preserve">Prozess nur bearbeiten, wenn er bereits im System ist und wenn er nicht gerade erst in die </w:t>
+            </w:r>
+            <w:proofErr w:type="spellStart"/>
+            <w:r>
+              <w:t>blocked</w:t>
+            </w:r>
+            <w:proofErr w:type="spellEnd"/>
+            <w:r>
+              <w:t xml:space="preserve"> </w:t>
+            </w:r>
+            <w:proofErr w:type="spellStart"/>
+            <w:r>
+              <w:t>queue</w:t>
+            </w:r>
+            <w:proofErr w:type="spellEnd"/>
+            <w:r>
+              <w:t xml:space="preserve"> geschoben wurde</w:t>
+            </w:r>
+          </w:p>
+          <w:p>
+            <w:pPr>
+              <w:pStyle w:val="Listenabsatz"/>
+              <w:numPr>
+                <w:ilvl w:val="0"/>
+                <w:numId w:val="3"/>
+              </w:numPr>
+            </w:pPr>
+            <w:r>
+              <w:t>Wenn PID nicht aktuelle ist:</w:t>
+            </w:r>
+            <w:r>
+              <w:br/>
+            </w:r>
+            <w:r>
+              <w:sym w:font="Wingdings" w:char="F0E0"/>
+            </w:r>
+            <w:r>
+              <w:t xml:space="preserve"> </w:t>
+            </w:r>
+            <w:r>
+              <w:t>verbleibende Wartezeit reduzieren, I/O-Time erhöhen</w:t>
+            </w:r>
+          </w:p>
+          <w:p>
+            <w:pPr>
+              <w:pStyle w:val="Listenabsatz"/>
+              <w:numPr>
+                <w:ilvl w:val="0"/>
+                <w:numId w:val="3"/>
+              </w:numPr>
+            </w:pPr>
+            <w:r>
+              <w:t>Wenn Wartezeit auf 0:</w:t>
+            </w:r>
+            <w:r>
+              <w:br/>
+            </w:r>
+            <w:r>
+              <w:sym w:font="Wingdings" w:char="F0E0"/>
+            </w:r>
+            <w:r>
+              <w:t xml:space="preserve"> </w:t>
+            </w:r>
+            <w:r>
+              <w:t>aktuelle I/O-Phase abgeschlossen</w:t>
+            </w:r>
+            <w:r>
+              <w:t xml:space="preserve">, </w:t>
+            </w:r>
+            <w:r>
+              <w:br/>
+            </w:r>
+            <w:r>
+              <w:sym w:font="Wingdings" w:char="F0E0"/>
+            </w:r>
+            <w:r>
+              <w:t xml:space="preserve"> </w:t>
+            </w:r>
+            <w:r>
+              <w:t xml:space="preserve">Status von dem Aktuellen auf Ready setzen &amp; aus </w:t>
+            </w:r>
+            <w:proofErr w:type="spellStart"/>
+            <w:r>
+              <w:t>blocked</w:t>
+            </w:r>
+            <w:proofErr w:type="spellEnd"/>
+            <w:r>
+              <w:t>-Liste löschen</w:t>
+            </w:r>
+            <w:r>
+              <w:t xml:space="preserve"> </w:t>
+            </w:r>
+          </w:p>
+          <w:p>
+            <w:pPr>
+              <w:pStyle w:val="Listenabsatz"/>
+              <w:numPr>
+                <w:ilvl w:val="0"/>
+                <w:numId w:val="3"/>
+              </w:numPr>
+            </w:pPr>
+            <w:r>
+              <w:t xml:space="preserve">in Abhängigkeit davon, ob nach der I/O noch CPU-Phase benötigt werden, Prozess entweder auf Ready oder </w:t>
+            </w:r>
+            <w:proofErr w:type="spellStart"/>
+            <w:r>
+              <w:t>Done</w:t>
+            </w:r>
+            <w:proofErr w:type="spellEnd"/>
+            <w:r>
+              <w:t xml:space="preserve"> setzen</w:t>
+            </w:r>
+            <w:bookmarkStart w:id="0" w:name="_GoBack"/>
+            <w:bookmarkEnd w:id="0"/>
+          </w:p>
+        </w:tc>
+      </w:tr>
+    </w:tbl>
     <w:p/>
     <w:p/>
     <w:sectPr>
@@ -598,6 +1274,208 @@
 <file path=word/numbering.xml><?xml version="1.0" encoding="utf-8"?>
 <w:numbering xmlns:wpc="http://schemas.microsoft.com/office/word/2010/wordprocessingCanvas" xmlns:cx="http://schemas.microsoft.com/office/drawing/2014/chartex" xmlns:cx1="http://schemas.microsoft.com/office/drawing/2015/9/8/chartex" xmlns:cx2="http://schemas.microsoft.com/office/drawing/2015/10/21/chartex" xmlns:cx3="http://schemas.microsoft.com/office/drawing/2016/5/9/chartex" xmlns:cx4="http://schemas.microsoft.com/office/drawing/2016/5/10/chartex" xmlns:cx5="http://schemas.microsoft.com/office/drawing/2016/5/11/chartex" xmlns:cx6="http://schemas.microsoft.com/office/drawing/2016/5/12/chartex" xmlns:cx7="http://schemas.microsoft.com/office/drawing/2016/5/13/chartex" xmlns:cx8="http://schemas.microsoft.com/office/drawing/2016/5/14/chartex" xmlns:mc="http://schemas.openxmlformats.org/markup-compatibility/2006" xmlns:aink="http://schemas.microsoft.com/office/drawing/2016/ink" xmlns:am3d="http://schemas.microsoft.com/office/drawing/2017/model3d" xmlns:o="urn:schemas-microsoft-com:office:office" xmlns:r="http://schemas.openxmlformats.org/officeDocument/2006/relationships" xmlns:m="http://schemas.openxmlformats.org/officeDocument/2006/math" xmlns:v="urn:schemas-microsoft-com:vml" xmlns:wp14="http://schemas.microsoft.com/office/word/2010/wordprocessingDrawing" xmlns:wp="http://schemas.openxmlformats.org/drawingml/2006/wordprocessingDrawing" xmlns:w10="urn:schemas-microsoft-com:office:word" xmlns:w="http://schemas.openxmlformats.org/wordprocessingml/2006/main" xmlns:w14="http://schemas.microsoft.com/office/word/2010/wordml" xmlns:w15="http://schemas.microsoft.com/office/word/2012/wordml" xmlns:w16cid="http://schemas.microsoft.com/office/word/2016/wordml/cid" xmlns:w16se="http://schemas.microsoft.com/office/word/2015/wordml/symex" xmlns:wpg="http://schemas.microsoft.com/office/word/2010/wordprocessingGroup" xmlns:wpi="http://schemas.microsoft.com/office/word/2010/wordprocessingInk" xmlns:wne="http://schemas.microsoft.com/office/word/2006/wordml" xmlns:wps="http://schemas.microsoft.com/office/word/2010/wordprocessingShape" mc:Ignorable="w14 w15 w16se w16cid wp14">
   <w:abstractNum w:abstractNumId="0" w15:restartNumberingAfterBreak="0">
+    <w:nsid w:val="35BF21EF"/>
+    <w:multiLevelType w:val="hybridMultilevel"/>
+    <w:tmpl w:val="322879FC"/>
+    <w:lvl w:ilvl="0" w:tplc="0407000F">
+      <w:start w:val="1"/>
+      <w:numFmt w:val="decimal"/>
+      <w:lvlText w:val="%1."/>
+      <w:lvlJc w:val="left"/>
+      <w:pPr>
+        <w:ind w:left="720" w:hanging="360"/>
+      </w:pPr>
+      <w:rPr>
+        <w:rFonts w:hint="default"/>
+      </w:rPr>
+    </w:lvl>
+    <w:lvl w:ilvl="1" w:tplc="04070019" w:tentative="1">
+      <w:start w:val="1"/>
+      <w:numFmt w:val="lowerLetter"/>
+      <w:lvlText w:val="%2."/>
+      <w:lvlJc w:val="left"/>
+      <w:pPr>
+        <w:ind w:left="1440" w:hanging="360"/>
+      </w:pPr>
+    </w:lvl>
+    <w:lvl w:ilvl="2" w:tplc="0407001B" w:tentative="1">
+      <w:start w:val="1"/>
+      <w:numFmt w:val="lowerRoman"/>
+      <w:lvlText w:val="%3."/>
+      <w:lvlJc w:val="right"/>
+      <w:pPr>
+        <w:ind w:left="2160" w:hanging="180"/>
+      </w:pPr>
+    </w:lvl>
+    <w:lvl w:ilvl="3" w:tplc="0407000F" w:tentative="1">
+      <w:start w:val="1"/>
+      <w:numFmt w:val="decimal"/>
+      <w:lvlText w:val="%4."/>
+      <w:lvlJc w:val="left"/>
+      <w:pPr>
+        <w:ind w:left="2880" w:hanging="360"/>
+      </w:pPr>
+    </w:lvl>
+    <w:lvl w:ilvl="4" w:tplc="04070019" w:tentative="1">
+      <w:start w:val="1"/>
+      <w:numFmt w:val="lowerLetter"/>
+      <w:lvlText w:val="%5."/>
+      <w:lvlJc w:val="left"/>
+      <w:pPr>
+        <w:ind w:left="3600" w:hanging="360"/>
+      </w:pPr>
+    </w:lvl>
+    <w:lvl w:ilvl="5" w:tplc="0407001B" w:tentative="1">
+      <w:start w:val="1"/>
+      <w:numFmt w:val="lowerRoman"/>
+      <w:lvlText w:val="%6."/>
+      <w:lvlJc w:val="right"/>
+      <w:pPr>
+        <w:ind w:left="4320" w:hanging="180"/>
+      </w:pPr>
+    </w:lvl>
+    <w:lvl w:ilvl="6" w:tplc="0407000F" w:tentative="1">
+      <w:start w:val="1"/>
+      <w:numFmt w:val="decimal"/>
+      <w:lvlText w:val="%7."/>
+      <w:lvlJc w:val="left"/>
+      <w:pPr>
+        <w:ind w:left="5040" w:hanging="360"/>
+      </w:pPr>
+    </w:lvl>
+    <w:lvl w:ilvl="7" w:tplc="04070019" w:tentative="1">
+      <w:start w:val="1"/>
+      <w:numFmt w:val="lowerLetter"/>
+      <w:lvlText w:val="%8."/>
+      <w:lvlJc w:val="left"/>
+      <w:pPr>
+        <w:ind w:left="5760" w:hanging="360"/>
+      </w:pPr>
+    </w:lvl>
+    <w:lvl w:ilvl="8" w:tplc="0407001B" w:tentative="1">
+      <w:start w:val="1"/>
+      <w:numFmt w:val="lowerRoman"/>
+      <w:lvlText w:val="%9."/>
+      <w:lvlJc w:val="right"/>
+      <w:pPr>
+        <w:ind w:left="6480" w:hanging="180"/>
+      </w:pPr>
+    </w:lvl>
+  </w:abstractNum>
+  <w:abstractNum w:abstractNumId="1" w15:restartNumberingAfterBreak="0">
+    <w:nsid w:val="4D102657"/>
+    <w:multiLevelType w:val="hybridMultilevel"/>
+    <w:tmpl w:val="A98E3944"/>
+    <w:lvl w:ilvl="0" w:tplc="B5B2F272">
+      <w:start w:val="2"/>
+      <w:numFmt w:val="bullet"/>
+      <w:lvlText w:val="-"/>
+      <w:lvlJc w:val="left"/>
+      <w:pPr>
+        <w:ind w:left="720" w:hanging="360"/>
+      </w:pPr>
+      <w:rPr>
+        <w:rFonts w:ascii="Calibri" w:eastAsiaTheme="minorHAnsi" w:hAnsi="Calibri" w:cs="Calibri" w:hint="default"/>
+      </w:rPr>
+    </w:lvl>
+    <w:lvl w:ilvl="1" w:tplc="04070003" w:tentative="1">
+      <w:start w:val="1"/>
+      <w:numFmt w:val="bullet"/>
+      <w:lvlText w:val="o"/>
+      <w:lvlJc w:val="left"/>
+      <w:pPr>
+        <w:ind w:left="1440" w:hanging="360"/>
+      </w:pPr>
+      <w:rPr>
+        <w:rFonts w:ascii="Courier New" w:hAnsi="Courier New" w:cs="Courier New" w:hint="default"/>
+      </w:rPr>
+    </w:lvl>
+    <w:lvl w:ilvl="2" w:tplc="04070005" w:tentative="1">
+      <w:start w:val="1"/>
+      <w:numFmt w:val="bullet"/>
+      <w:lvlText w:val=""/>
+      <w:lvlJc w:val="left"/>
+      <w:pPr>
+        <w:ind w:left="2160" w:hanging="360"/>
+      </w:pPr>
+      <w:rPr>
+        <w:rFonts w:ascii="Wingdings" w:hAnsi="Wingdings" w:hint="default"/>
+      </w:rPr>
+    </w:lvl>
+    <w:lvl w:ilvl="3" w:tplc="04070001" w:tentative="1">
+      <w:start w:val="1"/>
+      <w:numFmt w:val="bullet"/>
+      <w:lvlText w:val=""/>
+      <w:lvlJc w:val="left"/>
+      <w:pPr>
+        <w:ind w:left="2880" w:hanging="360"/>
+      </w:pPr>
+      <w:rPr>
+        <w:rFonts w:ascii="Symbol" w:hAnsi="Symbol" w:hint="default"/>
+      </w:rPr>
+    </w:lvl>
+    <w:lvl w:ilvl="4" w:tplc="04070003" w:tentative="1">
+      <w:start w:val="1"/>
+      <w:numFmt w:val="bullet"/>
+      <w:lvlText w:val="o"/>
+      <w:lvlJc w:val="left"/>
+      <w:pPr>
+        <w:ind w:left="3600" w:hanging="360"/>
+      </w:pPr>
+      <w:rPr>
+        <w:rFonts w:ascii="Courier New" w:hAnsi="Courier New" w:cs="Courier New" w:hint="default"/>
+      </w:rPr>
+    </w:lvl>
+    <w:lvl w:ilvl="5" w:tplc="04070005" w:tentative="1">
+      <w:start w:val="1"/>
+      <w:numFmt w:val="bullet"/>
+      <w:lvlText w:val=""/>
+      <w:lvlJc w:val="left"/>
+      <w:pPr>
+        <w:ind w:left="4320" w:hanging="360"/>
+      </w:pPr>
+      <w:rPr>
+        <w:rFonts w:ascii="Wingdings" w:hAnsi="Wingdings" w:hint="default"/>
+      </w:rPr>
+    </w:lvl>
+    <w:lvl w:ilvl="6" w:tplc="04070001" w:tentative="1">
+      <w:start w:val="1"/>
+      <w:numFmt w:val="bullet"/>
+      <w:lvlText w:val=""/>
+      <w:lvlJc w:val="left"/>
+      <w:pPr>
+        <w:ind w:left="5040" w:hanging="360"/>
+      </w:pPr>
+      <w:rPr>
+        <w:rFonts w:ascii="Symbol" w:hAnsi="Symbol" w:hint="default"/>
+      </w:rPr>
+    </w:lvl>
+    <w:lvl w:ilvl="7" w:tplc="04070003" w:tentative="1">
+      <w:start w:val="1"/>
+      <w:numFmt w:val="bullet"/>
+      <w:lvlText w:val="o"/>
+      <w:lvlJc w:val="left"/>
+      <w:pPr>
+        <w:ind w:left="5760" w:hanging="360"/>
+      </w:pPr>
+      <w:rPr>
+        <w:rFonts w:ascii="Courier New" w:hAnsi="Courier New" w:cs="Courier New" w:hint="default"/>
+      </w:rPr>
+    </w:lvl>
+    <w:lvl w:ilvl="8" w:tplc="04070005" w:tentative="1">
+      <w:start w:val="1"/>
+      <w:numFmt w:val="bullet"/>
+      <w:lvlText w:val=""/>
+      <w:lvlJc w:val="left"/>
+      <w:pPr>
+        <w:ind w:left="6480" w:hanging="360"/>
+      </w:pPr>
+      <w:rPr>
+        <w:rFonts w:ascii="Wingdings" w:hAnsi="Wingdings" w:hint="default"/>
+      </w:rPr>
+    </w:lvl>
+  </w:abstractNum>
+  <w:abstractNum w:abstractNumId="2" w15:restartNumberingAfterBreak="0">
     <w:nsid w:val="6430439F"/>
     <w:multiLevelType w:val="hybridMultilevel"/>
     <w:tmpl w:val="FB907F1C"/>
@@ -711,7 +1589,13 @@
     </w:lvl>
   </w:abstractNum>
   <w:num w:numId="1">
+    <w:abstractNumId w:val="2"/>
+  </w:num>
+  <w:num w:numId="2">
     <w:abstractNumId w:val="0"/>
+  </w:num>
+  <w:num w:numId="3">
+    <w:abstractNumId w:val="1"/>
   </w:num>
 </w:numbering>
 </file>
@@ -1196,6 +2080,25 @@
       <w:contextualSpacing/>
     </w:pPr>
   </w:style>
+  <w:style w:type="table" w:styleId="Tabellenraster">
+    <w:name w:val="Table Grid"/>
+    <w:basedOn w:val="NormaleTabelle"/>
+    <w:uiPriority w:val="39"/>
+    <w:rsid w:val="002A4429"/>
+    <w:pPr>
+      <w:spacing w:after="0" w:line="240" w:lineRule="auto"/>
+    </w:pPr>
+    <w:tblPr>
+      <w:tblBorders>
+        <w:top w:val="single" w:sz="4" w:space="0" w:color="auto"/>
+        <w:left w:val="single" w:sz="4" w:space="0" w:color="auto"/>
+        <w:bottom w:val="single" w:sz="4" w:space="0" w:color="auto"/>
+        <w:right w:val="single" w:sz="4" w:space="0" w:color="auto"/>
+        <w:insideH w:val="single" w:sz="4" w:space="0" w:color="auto"/>
+        <w:insideV w:val="single" w:sz="4" w:space="0" w:color="auto"/>
+      </w:tblBorders>
+    </w:tblPr>
+  </w:style>
 </w:styles>
 </file>
 

</xml_diff>